<commit_message>
ND1, ND3, TODO updates.
</commit_message>
<xml_diff>
--- a/ND1.docx
+++ b/ND1.docx
@@ -75,7 +75,6 @@
                 <w:dataBinding w:prefixMappings="xmlns:ns0='http://schemas.openxmlformats.org/package/2006/metadata/core-properties' xmlns:ns1='http://purl.org/dc/elements/1.1/'" w:xpath="/ns0:coreProperties[1]/ns1:title[1]" w:storeItemID="{6C3C8BC8-F283-45AE-878A-BAB7291924A1}"/>
                 <w:text/>
               </w:sdtPr>
-              <w:sdtEndPr/>
               <w:sdtContent>
                 <w:tc>
                   <w:tcPr>
@@ -128,7 +127,6 @@
                 <w:dataBinding w:prefixMappings="xmlns:ns0='http://schemas.openxmlformats.org/package/2006/metadata/core-properties' xmlns:ns1='http://purl.org/dc/elements/1.1/'" w:xpath="/ns0:coreProperties[1]/ns1:subject[1]" w:storeItemID="{6C3C8BC8-F283-45AE-878A-BAB7291924A1}"/>
                 <w:text/>
               </w:sdtPr>
-              <w:sdtEndPr/>
               <w:sdtContent>
                 <w:tc>
                   <w:tcPr>
@@ -231,7 +229,6 @@
                   <w:calendar w:val="gregorian"/>
                 </w:date>
               </w:sdtPr>
-              <w:sdtEndPr/>
               <w:sdtContent>
                 <w:tc>
                   <w:tcPr>
@@ -348,670 +345,23 @@
           <w:lang w:val="lt-LT"/>
         </w:rPr>
       </w:pPr>
-    </w:p>
-    <w:tbl>
-      <w:tblPr>
-        <w:tblStyle w:val="TableGrid"/>
-        <w:tblpPr w:leftFromText="180" w:rightFromText="180" w:vertAnchor="page" w:horzAnchor="page" w:tblpX="9028" w:tblpY="1456"/>
-        <w:tblW w:w="0" w:type="auto"/>
-        <w:tblBorders>
-          <w:top w:val="single" w:sz="18" w:space="0" w:color="auto"/>
-          <w:left w:val="single" w:sz="18" w:space="0" w:color="auto"/>
-          <w:bottom w:val="single" w:sz="18" w:space="0" w:color="auto"/>
-          <w:right w:val="single" w:sz="18" w:space="0" w:color="auto"/>
-          <w:insideH w:val="single" w:sz="18" w:space="0" w:color="auto"/>
-          <w:insideV w:val="single" w:sz="18" w:space="0" w:color="auto"/>
-        </w:tblBorders>
-        <w:tblLook w:val="04A0" w:firstRow="1" w:lastRow="0" w:firstColumn="1" w:lastColumn="0" w:noHBand="0" w:noVBand="1"/>
-      </w:tblPr>
-      <w:tblGrid>
-        <w:gridCol w:w="896"/>
-        <w:gridCol w:w="438"/>
-        <w:gridCol w:w="438"/>
-        <w:gridCol w:w="438"/>
-        <w:gridCol w:w="440"/>
-      </w:tblGrid>
-      <w:tr>
-        <w:trPr>
-          <w:trHeight w:val="549"/>
-        </w:trPr>
-        <w:tc>
-          <w:tcPr>
-            <w:tcW w:w="896" w:type="dxa"/>
-            <w:vAlign w:val="center"/>
-          </w:tcPr>
-          <w:p>
-            <w:pPr>
-              <w:jc w:val="center"/>
-              <w:rPr>
-                <w:lang w:val="lt-LT"/>
-              </w:rPr>
-            </w:pPr>
-            <w:r>
-              <w:rPr>
-                <w:lang w:val="lt-LT"/>
-              </w:rPr>
-              <w:t>0</w:t>
-            </w:r>
-          </w:p>
-        </w:tc>
-        <w:tc>
-          <w:tcPr>
-            <w:tcW w:w="438" w:type="dxa"/>
-            <w:vAlign w:val="center"/>
-          </w:tcPr>
-          <w:p>
-            <w:pPr>
-              <w:rPr>
-                <w:lang w:val="lt-LT"/>
-              </w:rPr>
-            </w:pPr>
-          </w:p>
-        </w:tc>
-        <w:tc>
-          <w:tcPr>
-            <w:tcW w:w="438" w:type="dxa"/>
-            <w:vAlign w:val="center"/>
-          </w:tcPr>
-          <w:p>
-            <w:pPr>
-              <w:rPr>
-                <w:lang w:val="lt-LT"/>
-              </w:rPr>
-            </w:pPr>
-          </w:p>
-        </w:tc>
-        <w:tc>
-          <w:tcPr>
-            <w:tcW w:w="438" w:type="dxa"/>
-            <w:vAlign w:val="center"/>
-          </w:tcPr>
-          <w:p>
-            <w:pPr>
-              <w:rPr>
-                <w:lang w:val="lt-LT"/>
-              </w:rPr>
-            </w:pPr>
-          </w:p>
-        </w:tc>
-        <w:tc>
-          <w:tcPr>
-            <w:tcW w:w="440" w:type="dxa"/>
-            <w:vAlign w:val="center"/>
-          </w:tcPr>
-          <w:p>
-            <w:pPr>
-              <w:rPr>
-                <w:lang w:val="lt-LT"/>
-              </w:rPr>
-            </w:pPr>
-          </w:p>
-        </w:tc>
-      </w:tr>
-      <w:tr>
-        <w:trPr>
-          <w:trHeight w:val="518"/>
-        </w:trPr>
-        <w:tc>
-          <w:tcPr>
-            <w:tcW w:w="896" w:type="dxa"/>
-            <w:vAlign w:val="center"/>
-          </w:tcPr>
-          <w:p>
-            <w:pPr>
-              <w:jc w:val="center"/>
-              <w:rPr>
-                <w:lang w:val="lt-LT"/>
-              </w:rPr>
-            </w:pPr>
-            <w:r>
-              <w:rPr>
-                <w:lang w:val="lt-LT"/>
-              </w:rPr>
-              <w:t>1</w:t>
-            </w:r>
-          </w:p>
-        </w:tc>
-        <w:tc>
-          <w:tcPr>
-            <w:tcW w:w="438" w:type="dxa"/>
-            <w:vAlign w:val="center"/>
-          </w:tcPr>
-          <w:p>
-            <w:pPr>
-              <w:rPr>
-                <w:lang w:val="lt-LT"/>
-              </w:rPr>
-            </w:pPr>
-          </w:p>
-        </w:tc>
-        <w:tc>
-          <w:tcPr>
-            <w:tcW w:w="438" w:type="dxa"/>
-            <w:vAlign w:val="center"/>
-          </w:tcPr>
-          <w:p>
-            <w:pPr>
-              <w:rPr>
-                <w:lang w:val="lt-LT"/>
-              </w:rPr>
-            </w:pPr>
-          </w:p>
-        </w:tc>
-        <w:tc>
-          <w:tcPr>
-            <w:tcW w:w="438" w:type="dxa"/>
-            <w:vAlign w:val="center"/>
-          </w:tcPr>
-          <w:p>
-            <w:pPr>
-              <w:rPr>
-                <w:lang w:val="lt-LT"/>
-              </w:rPr>
-            </w:pPr>
-          </w:p>
-        </w:tc>
-        <w:tc>
-          <w:tcPr>
-            <w:tcW w:w="440" w:type="dxa"/>
-            <w:vAlign w:val="center"/>
-          </w:tcPr>
-          <w:p>
-            <w:pPr>
-              <w:rPr>
-                <w:lang w:val="lt-LT"/>
-              </w:rPr>
-            </w:pPr>
-          </w:p>
-        </w:tc>
-      </w:tr>
-      <w:tr>
-        <w:trPr>
-          <w:trHeight w:val="549"/>
-        </w:trPr>
-        <w:tc>
-          <w:tcPr>
-            <w:tcW w:w="896" w:type="dxa"/>
-            <w:vAlign w:val="center"/>
-          </w:tcPr>
-          <w:p>
-            <w:pPr>
-              <w:jc w:val="center"/>
-              <w:rPr>
-                <w:lang w:val="lt-LT"/>
-              </w:rPr>
-            </w:pPr>
-            <w:r>
-              <w:rPr>
-                <w:lang w:val="lt-LT"/>
-              </w:rPr>
-              <w:t>2</w:t>
-            </w:r>
-          </w:p>
-        </w:tc>
-        <w:tc>
-          <w:tcPr>
-            <w:tcW w:w="438" w:type="dxa"/>
-            <w:vAlign w:val="center"/>
-          </w:tcPr>
-          <w:p>
-            <w:pPr>
-              <w:rPr>
-                <w:lang w:val="lt-LT"/>
-              </w:rPr>
-            </w:pPr>
-          </w:p>
-        </w:tc>
-        <w:tc>
-          <w:tcPr>
-            <w:tcW w:w="438" w:type="dxa"/>
-            <w:vAlign w:val="center"/>
-          </w:tcPr>
-          <w:p>
-            <w:pPr>
-              <w:rPr>
-                <w:lang w:val="lt-LT"/>
-              </w:rPr>
-            </w:pPr>
-          </w:p>
-        </w:tc>
-        <w:tc>
-          <w:tcPr>
-            <w:tcW w:w="438" w:type="dxa"/>
-            <w:vAlign w:val="center"/>
-          </w:tcPr>
-          <w:p>
-            <w:pPr>
-              <w:rPr>
-                <w:lang w:val="lt-LT"/>
-              </w:rPr>
-            </w:pPr>
-          </w:p>
-        </w:tc>
-        <w:tc>
-          <w:tcPr>
-            <w:tcW w:w="440" w:type="dxa"/>
-            <w:vAlign w:val="center"/>
-          </w:tcPr>
-          <w:p>
-            <w:pPr>
-              <w:rPr>
-                <w:lang w:val="lt-LT"/>
-              </w:rPr>
-            </w:pPr>
-          </w:p>
-        </w:tc>
-      </w:tr>
-      <w:tr>
-        <w:trPr>
-          <w:trHeight w:val="518"/>
-        </w:trPr>
-        <w:tc>
-          <w:tcPr>
-            <w:tcW w:w="896" w:type="dxa"/>
-            <w:vAlign w:val="center"/>
-          </w:tcPr>
-          <w:p>
-            <w:pPr>
-              <w:jc w:val="center"/>
-              <w:rPr>
-                <w:lang w:val="lt-LT"/>
-              </w:rPr>
-            </w:pPr>
-            <w:r>
-              <w:rPr>
-                <w:lang w:val="lt-LT"/>
-              </w:rPr>
-              <w:t>3</w:t>
-            </w:r>
-          </w:p>
-        </w:tc>
-        <w:tc>
-          <w:tcPr>
-            <w:tcW w:w="438" w:type="dxa"/>
-            <w:vAlign w:val="center"/>
-          </w:tcPr>
-          <w:p>
-            <w:pPr>
-              <w:rPr>
-                <w:lang w:val="lt-LT"/>
-              </w:rPr>
-            </w:pPr>
-          </w:p>
-        </w:tc>
-        <w:tc>
-          <w:tcPr>
-            <w:tcW w:w="438" w:type="dxa"/>
-            <w:vAlign w:val="center"/>
-          </w:tcPr>
-          <w:p>
-            <w:pPr>
-              <w:rPr>
-                <w:lang w:val="lt-LT"/>
-              </w:rPr>
-            </w:pPr>
-          </w:p>
-        </w:tc>
-        <w:tc>
-          <w:tcPr>
-            <w:tcW w:w="438" w:type="dxa"/>
-            <w:vAlign w:val="center"/>
-          </w:tcPr>
-          <w:p>
-            <w:pPr>
-              <w:rPr>
-                <w:lang w:val="lt-LT"/>
-              </w:rPr>
-            </w:pPr>
-          </w:p>
-        </w:tc>
-        <w:tc>
-          <w:tcPr>
-            <w:tcW w:w="440" w:type="dxa"/>
-            <w:vAlign w:val="center"/>
-          </w:tcPr>
-          <w:p>
-            <w:pPr>
-              <w:rPr>
-                <w:lang w:val="lt-LT"/>
-              </w:rPr>
-            </w:pPr>
-          </w:p>
-        </w:tc>
-      </w:tr>
-      <w:tr>
-        <w:trPr>
-          <w:trHeight w:val="2196"/>
-        </w:trPr>
-        <w:tc>
-          <w:tcPr>
-            <w:tcW w:w="2650" w:type="dxa"/>
-            <w:gridSpan w:val="5"/>
-            <w:vAlign w:val="center"/>
-          </w:tcPr>
-          <w:p>
-            <w:pPr>
-              <w:jc w:val="center"/>
-              <w:rPr>
-                <w:lang w:val="lt-LT"/>
-              </w:rPr>
-            </w:pPr>
-            <w:r>
-              <w:rPr>
-                <w:lang w:val="lt-LT"/>
-              </w:rPr>
-              <w:t>Vartotojo atmintis</w:t>
-            </w:r>
-          </w:p>
-          <w:p>
-            <w:pPr>
-              <w:jc w:val="center"/>
-              <w:rPr>
-                <w:lang w:val="lt-LT"/>
-              </w:rPr>
-            </w:pPr>
-            <w:r>
-              <w:rPr>
-                <w:lang w:val="lt-LT"/>
-              </w:rPr>
-              <w:t>……</w:t>
-            </w:r>
-          </w:p>
-        </w:tc>
-      </w:tr>
-      <w:tr>
-        <w:trPr>
-          <w:trHeight w:val="549"/>
-        </w:trPr>
-        <w:tc>
-          <w:tcPr>
-            <w:tcW w:w="896" w:type="dxa"/>
-            <w:vAlign w:val="center"/>
-          </w:tcPr>
-          <w:p>
-            <w:pPr>
-              <w:jc w:val="center"/>
-              <w:rPr>
-                <w:lang w:val="lt-LT"/>
-              </w:rPr>
-            </w:pPr>
-            <w:r>
-              <w:rPr>
-                <w:lang w:val="lt-LT"/>
-              </w:rPr>
-              <w:t>3FD</w:t>
-            </w:r>
-          </w:p>
-        </w:tc>
-        <w:tc>
-          <w:tcPr>
-            <w:tcW w:w="438" w:type="dxa"/>
-            <w:vAlign w:val="center"/>
-          </w:tcPr>
-          <w:p>
-            <w:pPr>
-              <w:rPr>
-                <w:lang w:val="lt-LT"/>
-              </w:rPr>
-            </w:pPr>
-          </w:p>
-        </w:tc>
-        <w:tc>
-          <w:tcPr>
-            <w:tcW w:w="438" w:type="dxa"/>
-            <w:vAlign w:val="center"/>
-          </w:tcPr>
-          <w:p>
-            <w:pPr>
-              <w:rPr>
-                <w:lang w:val="lt-LT"/>
-              </w:rPr>
-            </w:pPr>
-          </w:p>
-        </w:tc>
-        <w:tc>
-          <w:tcPr>
-            <w:tcW w:w="438" w:type="dxa"/>
-            <w:vAlign w:val="center"/>
-          </w:tcPr>
-          <w:p>
-            <w:pPr>
-              <w:rPr>
-                <w:lang w:val="lt-LT"/>
-              </w:rPr>
-            </w:pPr>
-          </w:p>
-        </w:tc>
-        <w:tc>
-          <w:tcPr>
-            <w:tcW w:w="440" w:type="dxa"/>
-            <w:vAlign w:val="center"/>
-          </w:tcPr>
-          <w:p>
-            <w:pPr>
-              <w:rPr>
-                <w:lang w:val="lt-LT"/>
-              </w:rPr>
-            </w:pPr>
-          </w:p>
-        </w:tc>
-      </w:tr>
-      <w:tr>
-        <w:trPr>
-          <w:trHeight w:val="549"/>
-        </w:trPr>
-        <w:tc>
-          <w:tcPr>
-            <w:tcW w:w="896" w:type="dxa"/>
-            <w:vAlign w:val="center"/>
-          </w:tcPr>
-          <w:p>
-            <w:pPr>
-              <w:jc w:val="center"/>
-              <w:rPr>
-                <w:lang w:val="lt-LT"/>
-              </w:rPr>
-            </w:pPr>
-            <w:r>
-              <w:rPr>
-                <w:lang w:val="lt-LT"/>
-              </w:rPr>
-              <w:t>3FE</w:t>
-            </w:r>
-          </w:p>
-        </w:tc>
-        <w:tc>
-          <w:tcPr>
-            <w:tcW w:w="438" w:type="dxa"/>
-            <w:vAlign w:val="center"/>
-          </w:tcPr>
-          <w:p>
-            <w:pPr>
-              <w:rPr>
-                <w:lang w:val="lt-LT"/>
-              </w:rPr>
-            </w:pPr>
-          </w:p>
-        </w:tc>
-        <w:tc>
-          <w:tcPr>
-            <w:tcW w:w="438" w:type="dxa"/>
-            <w:vAlign w:val="center"/>
-          </w:tcPr>
-          <w:p>
-            <w:pPr>
-              <w:rPr>
-                <w:lang w:val="lt-LT"/>
-              </w:rPr>
-            </w:pPr>
-          </w:p>
-        </w:tc>
-        <w:tc>
-          <w:tcPr>
-            <w:tcW w:w="438" w:type="dxa"/>
-            <w:vAlign w:val="center"/>
-          </w:tcPr>
-          <w:p>
-            <w:pPr>
-              <w:rPr>
-                <w:lang w:val="lt-LT"/>
-              </w:rPr>
-            </w:pPr>
-          </w:p>
-        </w:tc>
-        <w:tc>
-          <w:tcPr>
-            <w:tcW w:w="440" w:type="dxa"/>
-            <w:vAlign w:val="center"/>
-          </w:tcPr>
-          <w:p>
-            <w:pPr>
-              <w:rPr>
-                <w:lang w:val="lt-LT"/>
-              </w:rPr>
-            </w:pPr>
-          </w:p>
-        </w:tc>
-      </w:tr>
-      <w:tr>
-        <w:trPr>
-          <w:trHeight w:val="549"/>
-        </w:trPr>
-        <w:tc>
-          <w:tcPr>
-            <w:tcW w:w="896" w:type="dxa"/>
-            <w:vAlign w:val="center"/>
-          </w:tcPr>
-          <w:p>
-            <w:pPr>
-              <w:jc w:val="center"/>
-              <w:rPr>
-                <w:lang w:val="lt-LT"/>
-              </w:rPr>
-            </w:pPr>
-            <w:r>
-              <w:rPr>
-                <w:lang w:val="lt-LT"/>
-              </w:rPr>
-              <w:t>3FF</w:t>
-            </w:r>
-          </w:p>
-        </w:tc>
-        <w:tc>
-          <w:tcPr>
-            <w:tcW w:w="438" w:type="dxa"/>
-            <w:vAlign w:val="center"/>
-          </w:tcPr>
-          <w:p>
-            <w:pPr>
-              <w:rPr>
-                <w:lang w:val="lt-LT"/>
-              </w:rPr>
-            </w:pPr>
-          </w:p>
-        </w:tc>
-        <w:tc>
-          <w:tcPr>
-            <w:tcW w:w="438" w:type="dxa"/>
-            <w:vAlign w:val="center"/>
-          </w:tcPr>
-          <w:p>
-            <w:pPr>
-              <w:rPr>
-                <w:lang w:val="lt-LT"/>
-              </w:rPr>
-            </w:pPr>
-          </w:p>
-        </w:tc>
-        <w:tc>
-          <w:tcPr>
-            <w:tcW w:w="438" w:type="dxa"/>
-            <w:vAlign w:val="center"/>
-          </w:tcPr>
-          <w:p>
-            <w:pPr>
-              <w:rPr>
-                <w:lang w:val="lt-LT"/>
-              </w:rPr>
-            </w:pPr>
-          </w:p>
-        </w:tc>
-        <w:tc>
-          <w:tcPr>
-            <w:tcW w:w="440" w:type="dxa"/>
-            <w:vAlign w:val="center"/>
-          </w:tcPr>
-          <w:p>
-            <w:pPr>
-              <w:rPr>
-                <w:lang w:val="lt-LT"/>
-              </w:rPr>
-            </w:pPr>
-          </w:p>
-        </w:tc>
-      </w:tr>
-      <w:tr>
-        <w:trPr>
-          <w:trHeight w:val="1737"/>
-        </w:trPr>
-        <w:tc>
-          <w:tcPr>
-            <w:tcW w:w="2650" w:type="dxa"/>
-            <w:gridSpan w:val="5"/>
-            <w:vAlign w:val="center"/>
-          </w:tcPr>
-          <w:p>
-            <w:pPr>
-              <w:jc w:val="center"/>
-              <w:rPr>
-                <w:lang w:val="lt-LT"/>
-              </w:rPr>
-            </w:pPr>
-            <w:r>
-              <w:rPr>
-                <w:lang w:val="lt-LT"/>
-              </w:rPr>
-              <w:t>Supervizorinė atmintis</w:t>
-            </w:r>
-          </w:p>
-          <w:p>
-            <w:pPr>
-              <w:jc w:val="center"/>
-              <w:rPr>
-                <w:lang w:val="lt-LT"/>
-              </w:rPr>
-            </w:pPr>
-            <w:r>
-              <w:rPr>
-                <w:lang w:val="lt-LT"/>
-              </w:rPr>
-              <w:t>.....</w:t>
-            </w:r>
-          </w:p>
-        </w:tc>
-      </w:tr>
-    </w:tbl>
-    <w:p>
-      <w:pPr>
-        <w:spacing w:line="240" w:lineRule="auto"/>
-        <w:rPr>
-          <w:lang w:val="lt-LT"/>
-        </w:rPr>
-      </w:pPr>
+      <w:bookmarkStart w:id="0" w:name="_GoBack"/>
       <w:r>
         <w:rPr>
           <w:noProof/>
-        </w:rPr>
+          <w:lang w:val="lt-LT"/>
+        </w:rPr>
+        <w:lastRenderedPageBreak/>
         <mc:AlternateContent>
           <mc:Choice Requires="wpg">
             <w:drawing>
-              <wp:anchor distT="0" distB="0" distL="114300" distR="114300" simplePos="0" relativeHeight="251718656" behindDoc="0" locked="0" layoutInCell="1" allowOverlap="1" wp14:anchorId="3FF9CB69" wp14:editId="6CFD5E6C">
+              <wp:anchor distT="0" distB="0" distL="114300" distR="114300" simplePos="0" relativeHeight="251718656" behindDoc="0" locked="0" layoutInCell="1" allowOverlap="1" wp14:anchorId="3FF9CB69" wp14:editId="0DB22C80">
                 <wp:simplePos x="0" y="0"/>
                 <wp:positionH relativeFrom="column">
-                  <wp:posOffset>-619125</wp:posOffset>
+                  <wp:posOffset>-617855</wp:posOffset>
                 </wp:positionH>
                 <wp:positionV relativeFrom="paragraph">
-                  <wp:posOffset>-742950</wp:posOffset>
+                  <wp:posOffset>-415925</wp:posOffset>
                 </wp:positionV>
                 <wp:extent cx="5391150" cy="4743450"/>
                 <wp:effectExtent l="0" t="0" r="57150" b="19050"/>
@@ -2134,12 +1484,10 @@
                           </wps:wsp>
                           <wps:wsp>
                             <wps:cNvPr id="71" name="Straight Arrow Connector 71"/>
-                            <wps:cNvCnPr>
-                              <a:endCxn id="61" idx="4"/>
-                            </wps:cNvCnPr>
+                            <wps:cNvCnPr/>
                             <wps:spPr>
                               <a:xfrm rot="10800000">
-                                <a:off x="1743076" y="2676526"/>
+                                <a:off x="1743076" y="2676527"/>
                                 <a:ext cx="3600450" cy="333375"/>
                               </a:xfrm>
                               <a:prstGeom prst="bentConnector2">
@@ -2313,7 +1661,7 @@
           </mc:Choice>
           <mc:Fallback>
             <w:pict>
-              <v:group id="Group 77" o:spid="_x0000_s1026" style="position:absolute;margin-left:-48.75pt;margin-top:-58.5pt;width:424.5pt;height:373.5pt;z-index:251718656;mso-height-relative:margin" coordsize="53911,47434" o:gfxdata="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">
+              <v:group id="Group 77" o:spid="_x0000_s1026" style="position:absolute;margin-left:-48.65pt;margin-top:-32.75pt;width:424.5pt;height:373.5pt;z-index:251718656;mso-height-relative:margin" coordsize="53911,47434" o:gfxdata="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">
                 <v:group id="Group 75" o:spid="_x0000_s1027" style="position:absolute;top:4857;width:53435;height:42577" coordsize="53435,42576" o:gfxdata="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">
                   <v:shapetype id="_x0000_t32" coordsize="21600,21600" o:spt="32" o:oned="t" path="m,l21600,21600e" filled="f">
                     <v:path arrowok="t" fillok="f" o:connecttype="none"/>
@@ -2676,6 +2024,657 @@
           </mc:Fallback>
         </mc:AlternateContent>
       </w:r>
+      <w:bookmarkEnd w:id="0"/>
+    </w:p>
+    <w:tbl>
+      <w:tblPr>
+        <w:tblStyle w:val="TableGrid"/>
+        <w:tblpPr w:leftFromText="180" w:rightFromText="180" w:vertAnchor="page" w:horzAnchor="page" w:tblpX="9028" w:tblpY="1456"/>
+        <w:tblW w:w="0" w:type="auto"/>
+        <w:tblBorders>
+          <w:top w:val="single" w:sz="18" w:space="0" w:color="auto"/>
+          <w:left w:val="single" w:sz="18" w:space="0" w:color="auto"/>
+          <w:bottom w:val="single" w:sz="18" w:space="0" w:color="auto"/>
+          <w:right w:val="single" w:sz="18" w:space="0" w:color="auto"/>
+          <w:insideH w:val="single" w:sz="18" w:space="0" w:color="auto"/>
+          <w:insideV w:val="single" w:sz="18" w:space="0" w:color="auto"/>
+        </w:tblBorders>
+        <w:tblLook w:val="04A0" w:firstRow="1" w:lastRow="0" w:firstColumn="1" w:lastColumn="0" w:noHBand="0" w:noVBand="1"/>
+      </w:tblPr>
+      <w:tblGrid>
+        <w:gridCol w:w="896"/>
+        <w:gridCol w:w="438"/>
+        <w:gridCol w:w="438"/>
+        <w:gridCol w:w="438"/>
+        <w:gridCol w:w="440"/>
+      </w:tblGrid>
+      <w:tr>
+        <w:trPr>
+          <w:trHeight w:val="549"/>
+        </w:trPr>
+        <w:tc>
+          <w:tcPr>
+            <w:tcW w:w="896" w:type="dxa"/>
+            <w:vAlign w:val="center"/>
+          </w:tcPr>
+          <w:p>
+            <w:pPr>
+              <w:jc w:val="center"/>
+              <w:rPr>
+                <w:lang w:val="lt-LT"/>
+              </w:rPr>
+            </w:pPr>
+            <w:r>
+              <w:rPr>
+                <w:lang w:val="lt-LT"/>
+              </w:rPr>
+              <w:t>0</w:t>
+            </w:r>
+          </w:p>
+        </w:tc>
+        <w:tc>
+          <w:tcPr>
+            <w:tcW w:w="438" w:type="dxa"/>
+            <w:vAlign w:val="center"/>
+          </w:tcPr>
+          <w:p>
+            <w:pPr>
+              <w:rPr>
+                <w:lang w:val="lt-LT"/>
+              </w:rPr>
+            </w:pPr>
+          </w:p>
+        </w:tc>
+        <w:tc>
+          <w:tcPr>
+            <w:tcW w:w="438" w:type="dxa"/>
+            <w:vAlign w:val="center"/>
+          </w:tcPr>
+          <w:p>
+            <w:pPr>
+              <w:rPr>
+                <w:lang w:val="lt-LT"/>
+              </w:rPr>
+            </w:pPr>
+          </w:p>
+        </w:tc>
+        <w:tc>
+          <w:tcPr>
+            <w:tcW w:w="438" w:type="dxa"/>
+            <w:vAlign w:val="center"/>
+          </w:tcPr>
+          <w:p>
+            <w:pPr>
+              <w:rPr>
+                <w:lang w:val="lt-LT"/>
+              </w:rPr>
+            </w:pPr>
+          </w:p>
+        </w:tc>
+        <w:tc>
+          <w:tcPr>
+            <w:tcW w:w="440" w:type="dxa"/>
+            <w:vAlign w:val="center"/>
+          </w:tcPr>
+          <w:p>
+            <w:pPr>
+              <w:rPr>
+                <w:lang w:val="lt-LT"/>
+              </w:rPr>
+            </w:pPr>
+          </w:p>
+        </w:tc>
+      </w:tr>
+      <w:tr>
+        <w:trPr>
+          <w:trHeight w:val="518"/>
+        </w:trPr>
+        <w:tc>
+          <w:tcPr>
+            <w:tcW w:w="896" w:type="dxa"/>
+            <w:vAlign w:val="center"/>
+          </w:tcPr>
+          <w:p>
+            <w:pPr>
+              <w:jc w:val="center"/>
+              <w:rPr>
+                <w:lang w:val="lt-LT"/>
+              </w:rPr>
+            </w:pPr>
+            <w:r>
+              <w:rPr>
+                <w:lang w:val="lt-LT"/>
+              </w:rPr>
+              <w:t>1</w:t>
+            </w:r>
+          </w:p>
+        </w:tc>
+        <w:tc>
+          <w:tcPr>
+            <w:tcW w:w="438" w:type="dxa"/>
+            <w:vAlign w:val="center"/>
+          </w:tcPr>
+          <w:p>
+            <w:pPr>
+              <w:rPr>
+                <w:lang w:val="lt-LT"/>
+              </w:rPr>
+            </w:pPr>
+          </w:p>
+        </w:tc>
+        <w:tc>
+          <w:tcPr>
+            <w:tcW w:w="438" w:type="dxa"/>
+            <w:vAlign w:val="center"/>
+          </w:tcPr>
+          <w:p>
+            <w:pPr>
+              <w:rPr>
+                <w:lang w:val="lt-LT"/>
+              </w:rPr>
+            </w:pPr>
+          </w:p>
+        </w:tc>
+        <w:tc>
+          <w:tcPr>
+            <w:tcW w:w="438" w:type="dxa"/>
+            <w:vAlign w:val="center"/>
+          </w:tcPr>
+          <w:p>
+            <w:pPr>
+              <w:rPr>
+                <w:lang w:val="lt-LT"/>
+              </w:rPr>
+            </w:pPr>
+          </w:p>
+        </w:tc>
+        <w:tc>
+          <w:tcPr>
+            <w:tcW w:w="440" w:type="dxa"/>
+            <w:vAlign w:val="center"/>
+          </w:tcPr>
+          <w:p>
+            <w:pPr>
+              <w:rPr>
+                <w:lang w:val="lt-LT"/>
+              </w:rPr>
+            </w:pPr>
+          </w:p>
+        </w:tc>
+      </w:tr>
+      <w:tr>
+        <w:trPr>
+          <w:trHeight w:val="549"/>
+        </w:trPr>
+        <w:tc>
+          <w:tcPr>
+            <w:tcW w:w="896" w:type="dxa"/>
+            <w:vAlign w:val="center"/>
+          </w:tcPr>
+          <w:p>
+            <w:pPr>
+              <w:jc w:val="center"/>
+              <w:rPr>
+                <w:lang w:val="lt-LT"/>
+              </w:rPr>
+            </w:pPr>
+            <w:r>
+              <w:rPr>
+                <w:lang w:val="lt-LT"/>
+              </w:rPr>
+              <w:t>2</w:t>
+            </w:r>
+          </w:p>
+        </w:tc>
+        <w:tc>
+          <w:tcPr>
+            <w:tcW w:w="438" w:type="dxa"/>
+            <w:vAlign w:val="center"/>
+          </w:tcPr>
+          <w:p>
+            <w:pPr>
+              <w:rPr>
+                <w:lang w:val="lt-LT"/>
+              </w:rPr>
+            </w:pPr>
+          </w:p>
+        </w:tc>
+        <w:tc>
+          <w:tcPr>
+            <w:tcW w:w="438" w:type="dxa"/>
+            <w:vAlign w:val="center"/>
+          </w:tcPr>
+          <w:p>
+            <w:pPr>
+              <w:rPr>
+                <w:lang w:val="lt-LT"/>
+              </w:rPr>
+            </w:pPr>
+          </w:p>
+        </w:tc>
+        <w:tc>
+          <w:tcPr>
+            <w:tcW w:w="438" w:type="dxa"/>
+            <w:vAlign w:val="center"/>
+          </w:tcPr>
+          <w:p>
+            <w:pPr>
+              <w:rPr>
+                <w:lang w:val="lt-LT"/>
+              </w:rPr>
+            </w:pPr>
+          </w:p>
+        </w:tc>
+        <w:tc>
+          <w:tcPr>
+            <w:tcW w:w="440" w:type="dxa"/>
+            <w:vAlign w:val="center"/>
+          </w:tcPr>
+          <w:p>
+            <w:pPr>
+              <w:rPr>
+                <w:lang w:val="lt-LT"/>
+              </w:rPr>
+            </w:pPr>
+          </w:p>
+        </w:tc>
+      </w:tr>
+      <w:tr>
+        <w:trPr>
+          <w:trHeight w:val="518"/>
+        </w:trPr>
+        <w:tc>
+          <w:tcPr>
+            <w:tcW w:w="896" w:type="dxa"/>
+            <w:vAlign w:val="center"/>
+          </w:tcPr>
+          <w:p>
+            <w:pPr>
+              <w:jc w:val="center"/>
+              <w:rPr>
+                <w:lang w:val="lt-LT"/>
+              </w:rPr>
+            </w:pPr>
+            <w:r>
+              <w:rPr>
+                <w:lang w:val="lt-LT"/>
+              </w:rPr>
+              <w:t>3</w:t>
+            </w:r>
+          </w:p>
+        </w:tc>
+        <w:tc>
+          <w:tcPr>
+            <w:tcW w:w="438" w:type="dxa"/>
+            <w:vAlign w:val="center"/>
+          </w:tcPr>
+          <w:p>
+            <w:pPr>
+              <w:rPr>
+                <w:lang w:val="lt-LT"/>
+              </w:rPr>
+            </w:pPr>
+          </w:p>
+        </w:tc>
+        <w:tc>
+          <w:tcPr>
+            <w:tcW w:w="438" w:type="dxa"/>
+            <w:vAlign w:val="center"/>
+          </w:tcPr>
+          <w:p>
+            <w:pPr>
+              <w:rPr>
+                <w:lang w:val="lt-LT"/>
+              </w:rPr>
+            </w:pPr>
+          </w:p>
+        </w:tc>
+        <w:tc>
+          <w:tcPr>
+            <w:tcW w:w="438" w:type="dxa"/>
+            <w:vAlign w:val="center"/>
+          </w:tcPr>
+          <w:p>
+            <w:pPr>
+              <w:rPr>
+                <w:lang w:val="lt-LT"/>
+              </w:rPr>
+            </w:pPr>
+          </w:p>
+        </w:tc>
+        <w:tc>
+          <w:tcPr>
+            <w:tcW w:w="440" w:type="dxa"/>
+            <w:vAlign w:val="center"/>
+          </w:tcPr>
+          <w:p>
+            <w:pPr>
+              <w:rPr>
+                <w:lang w:val="lt-LT"/>
+              </w:rPr>
+            </w:pPr>
+          </w:p>
+        </w:tc>
+      </w:tr>
+      <w:tr>
+        <w:trPr>
+          <w:trHeight w:val="2196"/>
+        </w:trPr>
+        <w:tc>
+          <w:tcPr>
+            <w:tcW w:w="2650" w:type="dxa"/>
+            <w:gridSpan w:val="5"/>
+            <w:vAlign w:val="center"/>
+          </w:tcPr>
+          <w:p>
+            <w:pPr>
+              <w:jc w:val="center"/>
+              <w:rPr>
+                <w:lang w:val="lt-LT"/>
+              </w:rPr>
+            </w:pPr>
+            <w:r>
+              <w:rPr>
+                <w:lang w:val="lt-LT"/>
+              </w:rPr>
+              <w:t>Vartotojo atmintis</w:t>
+            </w:r>
+          </w:p>
+          <w:p>
+            <w:pPr>
+              <w:jc w:val="center"/>
+              <w:rPr>
+                <w:lang w:val="lt-LT"/>
+              </w:rPr>
+            </w:pPr>
+            <w:r>
+              <w:rPr>
+                <w:lang w:val="lt-LT"/>
+              </w:rPr>
+              <w:t>……</w:t>
+            </w:r>
+          </w:p>
+        </w:tc>
+      </w:tr>
+      <w:tr>
+        <w:trPr>
+          <w:trHeight w:val="549"/>
+        </w:trPr>
+        <w:tc>
+          <w:tcPr>
+            <w:tcW w:w="896" w:type="dxa"/>
+            <w:vAlign w:val="center"/>
+          </w:tcPr>
+          <w:p>
+            <w:pPr>
+              <w:jc w:val="center"/>
+              <w:rPr>
+                <w:lang w:val="lt-LT"/>
+              </w:rPr>
+            </w:pPr>
+            <w:r>
+              <w:rPr>
+                <w:lang w:val="lt-LT"/>
+              </w:rPr>
+              <w:t>3FD</w:t>
+            </w:r>
+          </w:p>
+        </w:tc>
+        <w:tc>
+          <w:tcPr>
+            <w:tcW w:w="438" w:type="dxa"/>
+            <w:vAlign w:val="center"/>
+          </w:tcPr>
+          <w:p>
+            <w:pPr>
+              <w:rPr>
+                <w:lang w:val="lt-LT"/>
+              </w:rPr>
+            </w:pPr>
+          </w:p>
+        </w:tc>
+        <w:tc>
+          <w:tcPr>
+            <w:tcW w:w="438" w:type="dxa"/>
+            <w:vAlign w:val="center"/>
+          </w:tcPr>
+          <w:p>
+            <w:pPr>
+              <w:rPr>
+                <w:lang w:val="lt-LT"/>
+              </w:rPr>
+            </w:pPr>
+          </w:p>
+        </w:tc>
+        <w:tc>
+          <w:tcPr>
+            <w:tcW w:w="438" w:type="dxa"/>
+            <w:vAlign w:val="center"/>
+          </w:tcPr>
+          <w:p>
+            <w:pPr>
+              <w:rPr>
+                <w:lang w:val="lt-LT"/>
+              </w:rPr>
+            </w:pPr>
+          </w:p>
+        </w:tc>
+        <w:tc>
+          <w:tcPr>
+            <w:tcW w:w="440" w:type="dxa"/>
+            <w:vAlign w:val="center"/>
+          </w:tcPr>
+          <w:p>
+            <w:pPr>
+              <w:rPr>
+                <w:lang w:val="lt-LT"/>
+              </w:rPr>
+            </w:pPr>
+          </w:p>
+        </w:tc>
+      </w:tr>
+      <w:tr>
+        <w:trPr>
+          <w:trHeight w:val="549"/>
+        </w:trPr>
+        <w:tc>
+          <w:tcPr>
+            <w:tcW w:w="896" w:type="dxa"/>
+            <w:vAlign w:val="center"/>
+          </w:tcPr>
+          <w:p>
+            <w:pPr>
+              <w:jc w:val="center"/>
+              <w:rPr>
+                <w:lang w:val="lt-LT"/>
+              </w:rPr>
+            </w:pPr>
+            <w:r>
+              <w:rPr>
+                <w:lang w:val="lt-LT"/>
+              </w:rPr>
+              <w:t>3FE</w:t>
+            </w:r>
+          </w:p>
+        </w:tc>
+        <w:tc>
+          <w:tcPr>
+            <w:tcW w:w="438" w:type="dxa"/>
+            <w:vAlign w:val="center"/>
+          </w:tcPr>
+          <w:p>
+            <w:pPr>
+              <w:rPr>
+                <w:lang w:val="lt-LT"/>
+              </w:rPr>
+            </w:pPr>
+          </w:p>
+        </w:tc>
+        <w:tc>
+          <w:tcPr>
+            <w:tcW w:w="438" w:type="dxa"/>
+            <w:vAlign w:val="center"/>
+          </w:tcPr>
+          <w:p>
+            <w:pPr>
+              <w:rPr>
+                <w:lang w:val="lt-LT"/>
+              </w:rPr>
+            </w:pPr>
+          </w:p>
+        </w:tc>
+        <w:tc>
+          <w:tcPr>
+            <w:tcW w:w="438" w:type="dxa"/>
+            <w:vAlign w:val="center"/>
+          </w:tcPr>
+          <w:p>
+            <w:pPr>
+              <w:rPr>
+                <w:lang w:val="lt-LT"/>
+              </w:rPr>
+            </w:pPr>
+          </w:p>
+        </w:tc>
+        <w:tc>
+          <w:tcPr>
+            <w:tcW w:w="440" w:type="dxa"/>
+            <w:vAlign w:val="center"/>
+          </w:tcPr>
+          <w:p>
+            <w:pPr>
+              <w:rPr>
+                <w:lang w:val="lt-LT"/>
+              </w:rPr>
+            </w:pPr>
+          </w:p>
+        </w:tc>
+      </w:tr>
+      <w:tr>
+        <w:trPr>
+          <w:trHeight w:val="549"/>
+        </w:trPr>
+        <w:tc>
+          <w:tcPr>
+            <w:tcW w:w="896" w:type="dxa"/>
+            <w:vAlign w:val="center"/>
+          </w:tcPr>
+          <w:p>
+            <w:pPr>
+              <w:jc w:val="center"/>
+              <w:rPr>
+                <w:lang w:val="lt-LT"/>
+              </w:rPr>
+            </w:pPr>
+            <w:r>
+              <w:rPr>
+                <w:lang w:val="lt-LT"/>
+              </w:rPr>
+              <w:t>3FF</w:t>
+            </w:r>
+          </w:p>
+        </w:tc>
+        <w:tc>
+          <w:tcPr>
+            <w:tcW w:w="438" w:type="dxa"/>
+            <w:vAlign w:val="center"/>
+          </w:tcPr>
+          <w:p>
+            <w:pPr>
+              <w:rPr>
+                <w:lang w:val="lt-LT"/>
+              </w:rPr>
+            </w:pPr>
+          </w:p>
+        </w:tc>
+        <w:tc>
+          <w:tcPr>
+            <w:tcW w:w="438" w:type="dxa"/>
+            <w:vAlign w:val="center"/>
+          </w:tcPr>
+          <w:p>
+            <w:pPr>
+              <w:rPr>
+                <w:lang w:val="lt-LT"/>
+              </w:rPr>
+            </w:pPr>
+          </w:p>
+        </w:tc>
+        <w:tc>
+          <w:tcPr>
+            <w:tcW w:w="438" w:type="dxa"/>
+            <w:vAlign w:val="center"/>
+          </w:tcPr>
+          <w:p>
+            <w:pPr>
+              <w:rPr>
+                <w:lang w:val="lt-LT"/>
+              </w:rPr>
+            </w:pPr>
+          </w:p>
+        </w:tc>
+        <w:tc>
+          <w:tcPr>
+            <w:tcW w:w="440" w:type="dxa"/>
+            <w:vAlign w:val="center"/>
+          </w:tcPr>
+          <w:p>
+            <w:pPr>
+              <w:rPr>
+                <w:lang w:val="lt-LT"/>
+              </w:rPr>
+            </w:pPr>
+          </w:p>
+        </w:tc>
+      </w:tr>
+      <w:tr>
+        <w:trPr>
+          <w:trHeight w:val="1737"/>
+        </w:trPr>
+        <w:tc>
+          <w:tcPr>
+            <w:tcW w:w="2650" w:type="dxa"/>
+            <w:gridSpan w:val="5"/>
+            <w:vAlign w:val="center"/>
+          </w:tcPr>
+          <w:p>
+            <w:pPr>
+              <w:jc w:val="center"/>
+              <w:rPr>
+                <w:lang w:val="lt-LT"/>
+              </w:rPr>
+            </w:pPr>
+            <w:r>
+              <w:rPr>
+                <w:lang w:val="lt-LT"/>
+              </w:rPr>
+              <w:t>Supervizorinė atmintis</w:t>
+            </w:r>
+          </w:p>
+          <w:p>
+            <w:pPr>
+              <w:jc w:val="center"/>
+              <w:rPr>
+                <w:lang w:val="lt-LT"/>
+              </w:rPr>
+            </w:pPr>
+            <w:r>
+              <w:rPr>
+                <w:lang w:val="lt-LT"/>
+              </w:rPr>
+              <w:t>.....</w:t>
+            </w:r>
+          </w:p>
+        </w:tc>
+      </w:tr>
+    </w:tbl>
+    <w:p>
+      <w:pPr>
+        <w:spacing w:line="240" w:lineRule="auto"/>
+        <w:rPr>
+          <w:lang w:val="lt-LT"/>
+        </w:rPr>
+      </w:pPr>
     </w:p>
     <w:p>
       <w:pPr>
@@ -3304,6 +3303,7 @@
       <w:r>
         <w:rPr>
           <w:noProof/>
+          <w:lang w:val="lt-LT"/>
         </w:rPr>
         <mc:AlternateContent>
           <mc:Choice Requires="wpg">
@@ -4087,10 +4087,10 @@
               </wp:anchor>
             </w:drawing>
           </mc:Choice>
-          <mc:Fallback xmlns:cx="http://schemas.microsoft.com/office/drawing/2014/chartex" xmlns:cx1="http://schemas.microsoft.com/office/drawing/2015/9/8/chartex" xmlns:cx2="http://schemas.microsoft.com/office/drawing/2015/10/21/chartex" xmlns:cx3="http://schemas.microsoft.com/office/drawing/2016/5/9/chartex" xmlns:cx4="http://schemas.microsoft.com/office/drawing/2016/5/10/chartex" xmlns:cx5="http://schemas.microsoft.com/office/drawing/2016/5/11/chartex" xmlns:cx6="http://schemas.microsoft.com/office/drawing/2016/5/12/chartex" xmlns:cx7="http://schemas.microsoft.com/office/drawing/2016/5/13/chartex" xmlns:cx8="http://schemas.microsoft.com/office/drawing/2016/5/14/chartex" xmlns:aink="http://schemas.microsoft.com/office/drawing/2016/ink" xmlns:am3d="http://schemas.microsoft.com/office/drawing/2017/model3d" xmlns:w15="http://schemas.microsoft.com/office/word/2012/wordml" xmlns:w16cid="http://schemas.microsoft.com/office/word/2016/wordml/cid" xmlns:w16se="http://schemas.microsoft.com/office/word/2015/wordml/symex">
+          <mc:Fallback>
             <w:pict>
-              <v:group w14:anchorId="4F1C48EC" id="Group 107" o:spid="_x0000_s1058" style="position:absolute;margin-left:-26.25pt;margin-top:-57pt;width:396.7pt;height:337.5pt;z-index:251748352;mso-width-relative:margin;mso-height-relative:margin" coordsize="50380,42862" o:gfxdata="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">
-                <v:roundrect id="Rounded Rectangle 78" o:spid="_x0000_s1059" style="position:absolute;left:11049;width:39331;height:3429;visibility:visible;mso-wrap-style:square;v-text-anchor:middle" arcsize="10923f" o:gfxdata="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" fillcolor="white [3201]" strokecolor="#4f81bd [3204]" strokeweight="2pt">
+              <v:group id="Group 107" o:spid="_x0000_s1058" style="position:absolute;margin-left:-26.25pt;margin-top:-57pt;width:396.7pt;height:337.5pt;z-index:251748352;mso-width-relative:margin;mso-height-relative:margin" coordsize="50380,42862" o:gfxdata="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">
+                <v:roundrect id="Rounded Rectangle 78" o:spid="_x0000_s1059" style="position:absolute;left:11049;width:39331;height:3429;visibility:visible;mso-wrap-style:square;v-text-anchor:middle" arcsize="10923f" o:gfxdata="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" fillcolor="white [3201]" strokecolor="#4f81bd [3204]" strokeweight="2pt">
                   <v:textbox>
                     <w:txbxContent>
                       <w:p>
@@ -4122,11 +4122,11 @@
                     </w:txbxContent>
                   </v:textbox>
                 </v:roundrect>
-                <v:group id="Group 106" o:spid="_x0000_s1060" style="position:absolute;top:4762;width:36671;height:38100" coordsize="36671,38100" o:gfxdata="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">
-                  <v:group id="Group 97" o:spid="_x0000_s1061" style="position:absolute;left:95;width:22669;height:14382" coordsize="22669,14382" o:gfxdata="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">
-                    <v:group id="Group 94" o:spid="_x0000_s1062" style="position:absolute;top:2857;width:22669;height:11525" coordsize="22673,11525" o:gfxdata="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">
-                      <v:rect id="Rectangle 83" o:spid="_x0000_s1063" style="position:absolute;width:22673;height:11525;visibility:visible;mso-wrap-style:square;v-text-anchor:middle" o:gfxdata="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" fillcolor="white [3201]" strokecolor="black [3200]" strokeweight="2pt"/>
-                      <v:rect id="Rectangle 85" o:spid="_x0000_s1064" style="position:absolute;left:762;top:4191;width:3810;height:2667;visibility:visible;mso-wrap-style:square;v-text-anchor:middle" o:gfxdata="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" fillcolor="white [3201]" strokecolor="black [3200]" strokeweight="2pt">
+                <v:group id="Group 106" o:spid="_x0000_s1060" style="position:absolute;top:4762;width:36671;height:38100" coordsize="36671,38100" o:gfxdata="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">
+                  <v:group id="Group 97" o:spid="_x0000_s1061" style="position:absolute;left:95;width:22669;height:14382" coordsize="22669,14382" o:gfxdata="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">
+                    <v:group id="Group 94" o:spid="_x0000_s1062" style="position:absolute;top:2857;width:22669;height:11525" coordsize="22673,11525" o:gfxdata="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">
+                      <v:rect id="Rectangle 83" o:spid="_x0000_s1063" style="position:absolute;width:22673;height:11525;visibility:visible;mso-wrap-style:square;v-text-anchor:middle" o:gfxdata="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" fillcolor="white [3201]" strokecolor="black [3200]" strokeweight="2pt"/>
+                      <v:rect id="Rectangle 85" o:spid="_x0000_s1064" style="position:absolute;left:762;top:4191;width:3810;height:2667;visibility:visible;mso-wrap-style:square;v-text-anchor:middle" o:gfxdata="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" fillcolor="white [3201]" strokecolor="black [3200]" strokeweight="2pt">
                         <v:textbox>
                           <w:txbxContent>
                             <w:p>
@@ -4146,7 +4146,7 @@
                           </w:txbxContent>
                         </v:textbox>
                       </v:rect>
-                      <v:rect id="Rectangle 86" o:spid="_x0000_s1065" style="position:absolute;left:762;top:762;width:3810;height:2667;visibility:visible;mso-wrap-style:square;v-text-anchor:middle" o:gfxdata="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" fillcolor="white [3201]" strokecolor="black [3200]" strokeweight="2pt">
+                      <v:rect id="Rectangle 86" o:spid="_x0000_s1065" style="position:absolute;left:762;top:762;width:3810;height:2667;visibility:visible;mso-wrap-style:square;v-text-anchor:middle" o:gfxdata="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" fillcolor="white [3201]" strokecolor="black [3200]" strokeweight="2pt">
                         <v:textbox>
                           <w:txbxContent>
                             <w:p>
@@ -4166,7 +4166,7 @@
                           </w:txbxContent>
                         </v:textbox>
                       </v:rect>
-                      <v:rect id="Rectangle 88" o:spid="_x0000_s1066" style="position:absolute;left:9906;top:4191;width:3810;height:2667;visibility:visible;mso-wrap-style:square;v-text-anchor:middle" o:gfxdata="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" fillcolor="white [3201]" strokecolor="black [3200]" strokeweight="2pt">
+                      <v:rect id="Rectangle 88" o:spid="_x0000_s1066" style="position:absolute;left:9906;top:4191;width:3810;height:2667;visibility:visible;mso-wrap-style:square;v-text-anchor:middle" o:gfxdata="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" fillcolor="white [3201]" strokecolor="black [3200]" strokeweight="2pt">
                         <v:textbox>
                           <w:txbxContent>
                             <w:p>
@@ -4177,7 +4177,7 @@
                           </w:txbxContent>
                         </v:textbox>
                       </v:rect>
-                      <v:rect id="Rectangle 89" o:spid="_x0000_s1067" style="position:absolute;left:6096;top:4191;width:3810;height:2667;visibility:visible;mso-wrap-style:square;v-text-anchor:middle" o:gfxdata="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" fillcolor="white [3201]" strokecolor="black [3200]" strokeweight="2pt">
+                      <v:rect id="Rectangle 89" o:spid="_x0000_s1067" style="position:absolute;left:6096;top:4191;width:3810;height:2667;visibility:visible;mso-wrap-style:square;v-text-anchor:middle" o:gfxdata="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" fillcolor="white [3201]" strokecolor="black [3200]" strokeweight="2pt">
                         <v:textbox>
                           <w:txbxContent>
                             <w:p>
@@ -4188,7 +4188,7 @@
                           </w:txbxContent>
                         </v:textbox>
                       </v:rect>
-                      <v:rect id="Rectangle 90" o:spid="_x0000_s1068" style="position:absolute;left:9906;top:762;width:3810;height:2667;visibility:visible;mso-wrap-style:square;v-text-anchor:middle" o:gfxdata="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" fillcolor="white [3201]" strokecolor="black [3200]" strokeweight="2pt">
+                      <v:rect id="Rectangle 90" o:spid="_x0000_s1068" style="position:absolute;left:9906;top:762;width:3810;height:2667;visibility:visible;mso-wrap-style:square;v-text-anchor:middle" o:gfxdata="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" fillcolor="white [3201]" strokecolor="black [3200]" strokeweight="2pt">
                         <v:textbox>
                           <w:txbxContent>
                             <w:p>
@@ -4199,7 +4199,7 @@
                           </w:txbxContent>
                         </v:textbox>
                       </v:rect>
-                      <v:rect id="Rectangle 91" o:spid="_x0000_s1069" style="position:absolute;left:6096;top:762;width:3810;height:2667;visibility:visible;mso-wrap-style:square;v-text-anchor:middle" o:gfxdata="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" fillcolor="white [3201]" strokecolor="black [3200]" strokeweight="2pt">
+                      <v:rect id="Rectangle 91" o:spid="_x0000_s1069" style="position:absolute;left:6096;top:762;width:3810;height:2667;visibility:visible;mso-wrap-style:square;v-text-anchor:middle" o:gfxdata="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" fillcolor="white [3201]" strokecolor="black [3200]" strokeweight="2pt">
                         <v:textbox>
                           <w:txbxContent>
                             <w:p>
@@ -4211,7 +4211,7 @@
                         </v:textbox>
                       </v:rect>
                     </v:group>
-                    <v:rect id="Rectangle 96" o:spid="_x0000_s1070" style="position:absolute;width:15335;height:2857;visibility:visible;mso-wrap-style:square;v-text-anchor:middle" o:gfxdata="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" fillcolor="white [3201]" strokecolor="black [3200]" strokeweight="2pt">
+                    <v:rect id="Rectangle 96" o:spid="_x0000_s1070" style="position:absolute;width:15335;height:2857;visibility:visible;mso-wrap-style:square;v-text-anchor:middle" o:gfxdata="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" fillcolor="white [3201]" strokecolor="black [3200]" strokeweight="2pt">
                       <v:textbox>
                         <w:txbxContent>
                           <w:p>
@@ -4232,7 +4232,7 @@
                       </v:textbox>
                     </v:rect>
                   </v:group>
-                  <v:rect id="Rectangle 98" o:spid="_x0000_s1071" style="position:absolute;top:18192;width:15144;height:7049;visibility:visible;mso-wrap-style:square;v-text-anchor:middle" o:gfxdata="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" fillcolor="white [3201]" strokecolor="black [3200]" strokeweight="2pt">
+                  <v:rect id="Rectangle 98" o:spid="_x0000_s1071" style="position:absolute;top:18192;width:15144;height:7049;visibility:visible;mso-wrap-style:square;v-text-anchor:middle" o:gfxdata="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" fillcolor="white [3201]" strokecolor="black [3200]" strokeweight="2pt">
                     <v:textbox>
                       <w:txbxContent>
                         <w:p>
@@ -4252,7 +4252,7 @@
                       </w:txbxContent>
                     </v:textbox>
                   </v:rect>
-                  <v:rect id="Rectangle 99" o:spid="_x0000_s1072" style="position:absolute;left:18478;top:18097;width:15145;height:7049;visibility:visible;mso-wrap-style:square;v-text-anchor:middle" o:gfxdata="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" fillcolor="white [3201]" strokecolor="black [3200]" strokeweight="2pt">
+                  <v:rect id="Rectangle 99" o:spid="_x0000_s1072" style="position:absolute;left:18478;top:18097;width:15145;height:7049;visibility:visible;mso-wrap-style:square;v-text-anchor:middle" o:gfxdata="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" fillcolor="white [3201]" strokecolor="black [3200]" strokeweight="2pt">
                     <v:textbox>
                       <w:txbxContent>
                         <w:p>
@@ -4272,19 +4272,19 @@
                       </w:txbxContent>
                     </v:textbox>
                   </v:rect>
-                  <v:shape id="Straight Arrow Connector 101" o:spid="_x0000_s1073" type="#_x0000_t32" style="position:absolute;left:11430;top:14382;width:14620;height:3715;visibility:visible;mso-wrap-style:square" o:connectortype="straight" o:gfxdata="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" strokecolor="black [3213]" strokeweight="3pt">
+                  <v:shape id="Straight Arrow Connector 101" o:spid="_x0000_s1073" type="#_x0000_t32" style="position:absolute;left:11430;top:14382;width:14620;height:3715;visibility:visible;mso-wrap-style:square" o:connectortype="straight" o:gfxdata="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" strokecolor="black [3213]" strokeweight="3pt">
                     <v:stroke startarrow="block" endarrow="block"/>
                   </v:shape>
-                  <v:shape id="Straight Arrow Connector 102" o:spid="_x0000_s1074" type="#_x0000_t32" style="position:absolute;left:7572;top:14382;width:3858;height:3810;flip:x;visibility:visible;mso-wrap-style:square" o:connectortype="straight" o:gfxdata="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" strokecolor="black [3213]" strokeweight="3pt">
+                  <v:shape id="Straight Arrow Connector 102" o:spid="_x0000_s1074" type="#_x0000_t32" style="position:absolute;left:7572;top:14382;width:3858;height:3810;flip:x;visibility:visible;mso-wrap-style:square" o:connectortype="straight" o:gfxdata="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" strokecolor="black [3213]" strokeweight="3pt">
                     <v:stroke startarrow="block" endarrow="block"/>
                   </v:shape>
-                  <v:shape id="Straight Arrow Connector 103" o:spid="_x0000_s1075" type="#_x0000_t32" style="position:absolute;left:22764;top:8620;width:13907;height:4619;visibility:visible;mso-wrap-style:square" o:connectortype="straight" o:gfxdata="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" strokecolor="black [3213]" strokeweight="3pt">
+                  <v:shape id="Straight Arrow Connector 103" o:spid="_x0000_s1075" type="#_x0000_t32" style="position:absolute;left:22764;top:8620;width:13907;height:4619;visibility:visible;mso-wrap-style:square" o:connectortype="straight" o:gfxdata="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" strokecolor="black [3213]" strokeweight="3pt">
                     <v:stroke startarrow="block" endarrow="block"/>
                   </v:shape>
-                  <v:shape id="Straight Arrow Connector 104" o:spid="_x0000_s1076" type="#_x0000_t32" style="position:absolute;left:7572;top:25241;width:29099;height:12859;visibility:visible;mso-wrap-style:square" o:connectortype="straight" o:gfxdata="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" strokecolor="black [3213]" strokeweight="3pt">
+                  <v:shape id="Straight Arrow Connector 104" o:spid="_x0000_s1076" type="#_x0000_t32" style="position:absolute;left:7572;top:25241;width:29099;height:12859;visibility:visible;mso-wrap-style:square" o:connectortype="straight" o:gfxdata="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" strokecolor="black [3213]" strokeweight="3pt">
                     <v:stroke startarrow="block"/>
                   </v:shape>
-                  <v:shape id="Straight Arrow Connector 105" o:spid="_x0000_s1077" type="#_x0000_t32" style="position:absolute;left:26050;top:25146;width:10621;height:4286;visibility:visible;mso-wrap-style:square" o:connectortype="straight" o:gfxdata="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" strokecolor="black [3213]" strokeweight="3pt">
+                  <v:shape id="Straight Arrow Connector 105" o:spid="_x0000_s1077" type="#_x0000_t32" style="position:absolute;left:26050;top:25146;width:10621;height:4286;visibility:visible;mso-wrap-style:square" o:connectortype="straight" o:gfxdata="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" strokecolor="black [3213]" strokeweight="3pt">
                     <v:stroke endarrow="block"/>
                   </v:shape>
                 </v:group>
@@ -16915,43 +16915,7 @@
         <w:rPr>
           <w:lang w:val="lt-LT"/>
         </w:rPr>
-        <w:t>POP</w:t>
-      </w:r>
-      <w:r>
-        <w:rPr>
-          <w:lang w:val="lt-LT"/>
-        </w:rPr>
-        <w:t xml:space="preserve"> </w:t>
-      </w:r>
-      <w:r>
-        <w:rPr>
-          <w:lang w:val="lt-LT"/>
-        </w:rPr>
-        <w:t>PC</w:t>
-      </w:r>
-      <w:r>
-        <w:rPr>
-          <w:lang w:val="lt-LT"/>
-        </w:rPr>
-        <w:t xml:space="preserve"> ; </w:t>
-      </w:r>
-      <w:r>
-        <w:rPr>
-          <w:lang w:val="lt-LT"/>
-        </w:rPr>
-        <w:t>Atstatome</w:t>
-      </w:r>
-      <w:r>
-        <w:rPr>
-          <w:lang w:val="lt-LT"/>
-        </w:rPr>
-        <w:t xml:space="preserve"> </w:t>
-      </w:r>
-      <w:r>
-        <w:rPr>
-          <w:lang w:val="lt-LT"/>
-        </w:rPr>
-        <w:t>PC registro reikšmę</w:t>
+        <w:t>POP PC ; Atstatome PC registro reikšmę</w:t>
       </w:r>
     </w:p>
     <w:p>
@@ -16966,43 +16930,7 @@
         <w:rPr>
           <w:lang w:val="lt-LT"/>
         </w:rPr>
-        <w:t>POP</w:t>
-      </w:r>
-      <w:r>
-        <w:rPr>
-          <w:lang w:val="lt-LT"/>
-        </w:rPr>
-        <w:t xml:space="preserve"> </w:t>
-      </w:r>
-      <w:r>
-        <w:rPr>
-          <w:lang w:val="lt-LT"/>
-        </w:rPr>
-        <w:t>SP</w:t>
-      </w:r>
-      <w:r>
-        <w:rPr>
-          <w:lang w:val="lt-LT"/>
-        </w:rPr>
-        <w:t xml:space="preserve"> ; </w:t>
-      </w:r>
-      <w:r>
-        <w:rPr>
-          <w:lang w:val="lt-LT"/>
-        </w:rPr>
-        <w:t>Atstatome</w:t>
-      </w:r>
-      <w:r>
-        <w:rPr>
-          <w:lang w:val="lt-LT"/>
-        </w:rPr>
-        <w:t xml:space="preserve"> </w:t>
-      </w:r>
-      <w:r>
-        <w:rPr>
-          <w:lang w:val="lt-LT"/>
-        </w:rPr>
-        <w:t>SP registro reikšmę</w:t>
+        <w:t>POP SP ; Atstatome SP registro reikšmę</w:t>
       </w:r>
     </w:p>
     <w:p>
@@ -17067,25 +16995,19 @@
           <w:b/>
           <w:lang w:val="lt-LT"/>
         </w:rPr>
-        <w:t>SB</w:t>
-      </w:r>
-      <w:r>
-        <w:rPr>
-          <w:lang w:val="lt-LT"/>
-        </w:rPr>
-        <w:t>: Takelio, iš kurio kopijuosime</w:t>
-      </w:r>
-      <w:r>
-        <w:rPr>
-          <w:lang w:val="lt-LT"/>
-        </w:rPr>
-        <w:t>,</w:t>
-      </w:r>
-      <w:r>
-        <w:rPr>
-          <w:lang w:val="lt-LT"/>
-        </w:rPr>
-        <w:t xml:space="preserve"> numeris.</w:t>
+        <w:t>CH1</w:t>
+      </w:r>
+      <w:r>
+        <w:rPr>
+          <w:lang w:val="lt-LT"/>
+        </w:rPr>
+        <w:t xml:space="preserve"> : įvedimo kanalo naudojimo registras</w:t>
+      </w:r>
+      <w:r>
+        <w:rPr>
+          <w:lang w:val="lt-LT"/>
+        </w:rPr>
+        <w:t>. Reikšmė keičiasi iš 0 į įvedimo įrenginio mygtuko reikšmę.</w:t>
       </w:r>
     </w:p>
     <w:p>
@@ -17100,13 +17022,13 @@
           <w:b/>
           <w:lang w:val="lt-LT"/>
         </w:rPr>
-        <w:t>DB</w:t>
-      </w:r>
-      <w:r>
-        <w:rPr>
-          <w:lang w:val="lt-LT"/>
-        </w:rPr>
-        <w:t>: Takelio, į kurį kopijuosime</w:t>
+        <w:t>SB</w:t>
+      </w:r>
+      <w:r>
+        <w:rPr>
+          <w:lang w:val="lt-LT"/>
+        </w:rPr>
+        <w:t>: Takelio, iš kurio kopijuosime</w:t>
       </w:r>
       <w:r>
         <w:rPr>
@@ -17118,7 +17040,7 @@
         <w:rPr>
           <w:lang w:val="lt-LT"/>
         </w:rPr>
-        <w:t xml:space="preserve"> numeris</w:t>
+        <w:t xml:space="preserve"> numeris.</w:t>
       </w:r>
     </w:p>
     <w:p>
@@ -17133,28 +17055,46 @@
           <w:b/>
           <w:lang w:val="lt-LT"/>
         </w:rPr>
-        <w:t>ST</w:t>
-      </w:r>
-      <w:r>
-        <w:rPr>
-          <w:lang w:val="lt-LT"/>
-        </w:rPr>
-        <w:t>: Objekto, iš kurio kopijuosime, numeris</w:t>
+        <w:t>DB</w:t>
+      </w:r>
+      <w:r>
+        <w:rPr>
+          <w:lang w:val="lt-LT"/>
+        </w:rPr>
+        <w:t>: Takelio, į kurį kopijuosime</w:t>
+      </w:r>
+      <w:r>
+        <w:rPr>
+          <w:lang w:val="lt-LT"/>
+        </w:rPr>
+        <w:t>,</w:t>
+      </w:r>
+      <w:r>
+        <w:rPr>
+          <w:lang w:val="lt-LT"/>
+        </w:rPr>
+        <w:t xml:space="preserve"> numeris</w:t>
       </w:r>
     </w:p>
     <w:p>
       <w:pPr>
         <w:spacing w:after="120"/>
-        <w:ind w:left="720"/>
-        <w:rPr>
-          <w:lang w:val="lt-LT"/>
-        </w:rPr>
-      </w:pPr>
-      <w:r>
-        <w:rPr>
-          <w:lang w:val="lt-LT"/>
-        </w:rPr>
-        <w:t>1. Vartotojo atmintis;</w:t>
+        <w:rPr>
+          <w:lang w:val="lt-LT"/>
+        </w:rPr>
+      </w:pPr>
+      <w:r>
+        <w:rPr>
+          <w:b/>
+          <w:lang w:val="lt-LT"/>
+        </w:rPr>
+        <w:t>ST</w:t>
+      </w:r>
+      <w:r>
+        <w:rPr>
+          <w:lang w:val="lt-LT"/>
+        </w:rPr>
+        <w:t>: Objekto, iš kurio kopijuosime, numeris</w:t>
       </w:r>
     </w:p>
     <w:p>
@@ -17169,7 +17109,7 @@
         <w:rPr>
           <w:lang w:val="lt-LT"/>
         </w:rPr>
-        <w:t>2. Supervizorinė atmintis;</w:t>
+        <w:t>1. Vartotojo atmintis;</w:t>
       </w:r>
     </w:p>
     <w:p>
@@ -17184,7 +17124,7 @@
         <w:rPr>
           <w:lang w:val="lt-LT"/>
         </w:rPr>
-        <w:t>3. Išorinė atmintis;</w:t>
+        <w:t>2. Supervizorinė atmintis;</w:t>
       </w:r>
     </w:p>
     <w:p>
@@ -17199,33 +17139,49 @@
         <w:rPr>
           <w:lang w:val="lt-LT"/>
         </w:rPr>
-        <w:t>4. Įvedimo srautas;</w:t>
+        <w:t>3. Išorinė atmintis;</w:t>
       </w:r>
     </w:p>
     <w:p>
       <w:pPr>
         <w:spacing w:after="120"/>
-        <w:rPr>
-          <w:lang w:val="lt-LT"/>
-        </w:rPr>
-      </w:pPr>
-      <w:r>
-        <w:rPr>
-          <w:b/>
-          <w:lang w:val="lt-LT"/>
-        </w:rPr>
-        <w:t>DT</w:t>
-      </w:r>
-      <w:r>
-        <w:rPr>
-          <w:lang w:val="lt-LT"/>
-        </w:rPr>
-        <w:t>: Objekto, į kurį kopijuosime, numeris</w:t>
+        <w:ind w:left="720"/>
+        <w:rPr>
+          <w:lang w:val="lt-LT"/>
+        </w:rPr>
+      </w:pPr>
+      <w:r>
+        <w:rPr>
+          <w:lang w:val="lt-LT"/>
+        </w:rPr>
+        <w:t>4. Įvedimo srautas;</w:t>
       </w:r>
     </w:p>
     <w:p>
       <w:pPr>
         <w:spacing w:after="120"/>
+        <w:rPr>
+          <w:lang w:val="lt-LT"/>
+        </w:rPr>
+      </w:pPr>
+      <w:r>
+        <w:rPr>
+          <w:b/>
+          <w:lang w:val="lt-LT"/>
+        </w:rPr>
+        <w:lastRenderedPageBreak/>
+        <w:t>DT</w:t>
+      </w:r>
+      <w:r>
+        <w:rPr>
+          <w:lang w:val="lt-LT"/>
+        </w:rPr>
+        <w:t>: Objekto, į kurį kopijuosime, numeris</w:t>
+      </w:r>
+    </w:p>
+    <w:p>
+      <w:pPr>
+        <w:spacing w:after="120"/>
         <w:ind w:left="720"/>
         <w:rPr>
           <w:lang w:val="lt-LT"/>
@@ -17235,7 +17191,6 @@
         <w:rPr>
           <w:lang w:val="lt-LT"/>
         </w:rPr>
-        <w:lastRenderedPageBreak/>
         <w:t>1. Vartotojo atmintis;</w:t>
       </w:r>
     </w:p>
@@ -19744,8 +19699,6 @@
         </w:rPr>
         <w:t>– valdymas perduodamas, jei steko viršūnėje yra 0</w:t>
       </w:r>
-      <w:bookmarkStart w:id="0" w:name="_GoBack"/>
-      <w:bookmarkEnd w:id="0"/>
       <w:r>
         <w:rPr>
           <w:rFonts w:asciiTheme="majorHAnsi" w:hAnsiTheme="majorHAnsi"/>
@@ -19766,21 +19719,7 @@
             <w:rFonts w:ascii="Cambria Math" w:hAnsi="Cambria Math"/>
             <w:lang w:val="lt-LT"/>
           </w:rPr>
-          <m:t>SP=SP–1</m:t>
-        </m:r>
-        <m:r>
-          <w:rPr>
-            <w:rFonts w:ascii="Cambria Math" w:hAnsi="Cambria Math"/>
-            <w:lang w:val="lt-LT"/>
-          </w:rPr>
-          <m:t xml:space="preserve"> </m:t>
-        </m:r>
-        <m:r>
-          <w:rPr>
-            <w:rFonts w:ascii="Cambria Math" w:hAnsi="Cambria Math"/>
-            <w:lang w:val="lt-LT"/>
-          </w:rPr>
-          <m:t>IF([SP]==0) PC=x*16+y;</m:t>
+          <m:t>SP=SP–1 IF([SP]==0) PC=x*16+y;</m:t>
         </m:r>
       </m:oMath>
       <w:r>
@@ -19843,21 +19782,7 @@
             <w:rFonts w:ascii="Cambria Math" w:hAnsi="Cambria Math"/>
             <w:lang w:val="lt-LT"/>
           </w:rPr>
-          <m:t>SP=SP–1</m:t>
-        </m:r>
-        <m:r>
-          <w:rPr>
-            <w:rFonts w:ascii="Cambria Math" w:hAnsi="Cambria Math"/>
-            <w:lang w:val="lt-LT"/>
-          </w:rPr>
-          <m:t xml:space="preserve"> </m:t>
-        </m:r>
-        <m:r>
-          <w:rPr>
-            <w:rFonts w:ascii="Cambria Math" w:hAnsi="Cambria Math"/>
-            <w:lang w:val="lt-LT"/>
-          </w:rPr>
-          <m:t>IF</m:t>
+          <m:t>SP=SP–1 IF</m:t>
         </m:r>
         <m:d>
           <m:dPr>
@@ -19962,21 +19887,7 @@
             <w:rFonts w:ascii="Cambria Math" w:hAnsi="Cambria Math"/>
             <w:lang w:val="lt-LT"/>
           </w:rPr>
-          <m:t>SP=SP–1</m:t>
-        </m:r>
-        <m:r>
-          <w:rPr>
-            <w:rFonts w:ascii="Cambria Math" w:hAnsi="Cambria Math"/>
-            <w:lang w:val="lt-LT"/>
-          </w:rPr>
-          <m:t xml:space="preserve"> </m:t>
-        </m:r>
-        <m:r>
-          <w:rPr>
-            <w:rFonts w:ascii="Cambria Math" w:hAnsi="Cambria Math"/>
-            <w:lang w:val="lt-LT"/>
-          </w:rPr>
-          <m:t>IF([SP]&lt;0) PC=x*16+y;</m:t>
+          <m:t>SP=SP–1 IF([SP]&lt;0) PC=x*16+y;</m:t>
         </m:r>
       </m:oMath>
       <w:r>
@@ -20215,17 +20126,80 @@
           <w:b/>
           <w:lang w:val="lt-LT"/>
         </w:rPr>
-        <w:t>Programos dalis</w:t>
-      </w:r>
-      <w:r>
-        <w:rPr>
-          <w:lang w:val="lt-LT"/>
-        </w:rPr>
-        <w:t xml:space="preserve">. Šiai daliai skirta 160 * 4 = 640 baitų. </w:t>
+        <w:t xml:space="preserve">Programos antraštė. </w:t>
+      </w:r>
+      <w:r>
+        <w:rPr>
+          <w:lang w:val="lt-LT"/>
+        </w:rPr>
+        <w:t>Pradedama „$HDR”. Po to sekantys žodžiai iki žymės “$BDY” yra programos pavadinimas.</w:t>
       </w:r>
     </w:p>
     <w:p>
       <w:pPr>
+        <w:jc w:val="both"/>
+        <w:rPr>
+          <w:lang w:val="lt-LT"/>
+        </w:rPr>
+      </w:pPr>
+      <w:r>
+        <w:rPr>
+          <w:b/>
+          <w:lang w:val="lt-LT"/>
+        </w:rPr>
+        <w:t>Programos dalis</w:t>
+      </w:r>
+      <w:r>
+        <w:rPr>
+          <w:lang w:val="lt-LT"/>
+        </w:rPr>
+        <w:t xml:space="preserve">. Šiai daliai skirta 160 * 4 = 640 baitų. </w:t>
+      </w:r>
+      <w:r>
+        <w:rPr>
+          <w:lang w:val="lt-LT"/>
+        </w:rPr>
+        <w:t xml:space="preserve">Tai yra viskas, kas seka žymę </w:t>
+      </w:r>
+      <w:r>
+        <w:rPr>
+          <w:lang w:val="lt-LT"/>
+        </w:rPr>
+        <w:t>“$BDY”</w:t>
+      </w:r>
+      <w:r>
+        <w:rPr>
+          <w:lang w:val="lt-LT"/>
+        </w:rPr>
+        <w:t xml:space="preserve"> ir baigiasi prieš pabaigos žymę </w:t>
+      </w:r>
+      <w:r>
+        <w:rPr>
+          <w:lang w:val="lt-LT"/>
+        </w:rPr>
+        <w:t>“</w:t>
+      </w:r>
+      <w:r>
+        <w:rPr>
+          <w:lang w:val="lt-LT"/>
+        </w:rPr>
+        <w:t>$END</w:t>
+      </w:r>
+      <w:r>
+        <w:rPr>
+          <w:lang w:val="lt-LT"/>
+        </w:rPr>
+        <w:t>”</w:t>
+      </w:r>
+      <w:r>
+        <w:rPr>
+          <w:lang w:val="lt-LT"/>
+        </w:rPr>
+        <w:t>.</w:t>
+      </w:r>
+    </w:p>
+    <w:p>
+      <w:pPr>
         <w:pStyle w:val="Heading2"/>
         <w:jc w:val="both"/>
         <w:rPr>
@@ -20282,6 +20256,51 @@
           <w:lang w:val="lt-LT"/>
         </w:rPr>
         <w:t>:</w:t>
+      </w:r>
+    </w:p>
+    <w:p>
+      <w:pPr>
+        <w:rPr>
+          <w:lang w:val="lt-LT"/>
+        </w:rPr>
+      </w:pPr>
+      <w:r>
+        <w:rPr>
+          <w:lang w:val="lt-LT"/>
+        </w:rPr>
+        <w:t>$HDR</w:t>
+      </w:r>
+    </w:p>
+    <w:p>
+      <w:pPr>
+        <w:rPr>
+          <w:lang w:val="lt-LT"/>
+        </w:rPr>
+      </w:pPr>
+      <w:r>
+        <w:rPr>
+          <w:lang w:val="lt-LT"/>
+        </w:rPr>
+        <w:t>FIBONACCI</w:t>
+      </w:r>
+    </w:p>
+    <w:p>
+      <w:pPr>
+        <w:rPr>
+          <w:lang w:val="lt-LT"/>
+        </w:rPr>
+      </w:pPr>
+      <w:r>
+        <w:rPr>
+          <w:lang w:val="lt-LT"/>
+        </w:rPr>
+        <w:t>$</w:t>
+      </w:r>
+      <w:r>
+        <w:rPr>
+          <w:lang w:val="lt-LT"/>
+        </w:rPr>
+        <w:t>BDY</w:t>
       </w:r>
     </w:p>
     <w:p>
@@ -20627,6 +20646,7 @@
           <w:szCs w:val="20"/>
           <w:lang w:val="lt-LT"/>
         </w:rPr>
+        <w:lastRenderedPageBreak/>
         <w:t>POP E0</w:t>
       </w:r>
       <w:r>
@@ -20795,7 +20815,6 @@
           <w:szCs w:val="20"/>
           <w:lang w:val="lt-LT"/>
         </w:rPr>
-        <w:lastRenderedPageBreak/>
         <w:t>PUSH E1</w:t>
       </w:r>
       <w:r>
@@ -20885,12 +20904,21 @@
     <w:p>
       <w:pPr>
         <w:rPr>
+          <w:noProof/>
+          <w:sz w:val="20"/>
+          <w:szCs w:val="20"/>
+          <w:lang w:val="lt-LT"/>
+        </w:rPr>
+      </w:pPr>
+      <w:r>
+        <w:rPr>
           <w:rFonts w:ascii="Verdana" w:hAnsi="Verdana"/>
           <w:sz w:val="20"/>
           <w:szCs w:val="20"/>
           <w:lang w:val="lt-LT"/>
         </w:rPr>
-      </w:pPr>
+        <w:t>HALT</w:t>
+      </w:r>
       <w:r>
         <w:rPr>
           <w:rFonts w:ascii="Verdana" w:hAnsi="Verdana"/>
@@ -20898,25 +20926,32 @@
           <w:szCs w:val="20"/>
           <w:lang w:val="lt-LT"/>
         </w:rPr>
-        <w:t>HALT</w:t>
-      </w:r>
-      <w:r>
+        <w:t xml:space="preserve"> ; baigiame darbą.</w:t>
+      </w:r>
+      <w:r>
+        <w:rPr>
+          <w:noProof/>
+          <w:sz w:val="20"/>
+          <w:szCs w:val="20"/>
+          <w:lang w:val="lt-LT"/>
+        </w:rPr>
+        <w:t xml:space="preserve"> </w:t>
+      </w:r>
+    </w:p>
+    <w:p>
+      <w:pPr>
         <w:rPr>
           <w:rFonts w:ascii="Verdana" w:hAnsi="Verdana"/>
           <w:sz w:val="20"/>
           <w:szCs w:val="20"/>
           <w:lang w:val="lt-LT"/>
         </w:rPr>
-        <w:t xml:space="preserve"> ; baigiame darbą.</w:t>
-      </w:r>
-      <w:r>
-        <w:rPr>
-          <w:noProof/>
-          <w:sz w:val="20"/>
-          <w:szCs w:val="20"/>
-          <w:lang w:val="lt-LT"/>
-        </w:rPr>
-        <w:t xml:space="preserve"> </w:t>
+      </w:pPr>
+      <w:r>
+        <w:rPr>
+          <w:lang w:val="lt-LT"/>
+        </w:rPr>
+        <w:t>$END</w:t>
       </w:r>
     </w:p>
     <w:p>
@@ -20929,6 +20964,7 @@
       <w:r>
         <w:rPr>
           <w:noProof/>
+          <w:lang w:val="lt-LT"/>
         </w:rPr>
         <w:drawing>
           <wp:inline distT="0" distB="0" distL="0" distR="0" wp14:anchorId="5A1C36B8" wp14:editId="076C0DC2">
@@ -23471,7 +23507,7 @@
 </file>
 
 <file path=customXml/itemProps2.xml><?xml version="1.0" encoding="utf-8"?>
-<ds:datastoreItem xmlns:ds="http://schemas.openxmlformats.org/officeDocument/2006/customXml" ds:itemID="{2E614C42-A9B1-40DA-AE16-4DDE49C0E7FF}">
+<ds:datastoreItem xmlns:ds="http://schemas.openxmlformats.org/officeDocument/2006/customXml" ds:itemID="{E2FC5FA6-A67F-47B9-AF2B-39269C9266D1}">
   <ds:schemaRefs>
     <ds:schemaRef ds:uri="http://schemas.openxmlformats.org/officeDocument/2006/bibliography"/>
   </ds:schemaRefs>

</xml_diff>